<commit_message>
16.7.29 at C modify in master
</commit_message>
<xml_diff>
--- a/summary.docx
+++ b/summary.docx
@@ -2503,16 +2503,436 @@
           <w:rFonts w:hint="eastAsia"/>
           <w:lang w:val="en-US" w:eastAsia="zh-CN"/>
         </w:rPr>
-        <w:t>-》选择“File System Dicrionary”的</w:t>
-      </w:r>
+        <w:t>-》选择“File System Dicrionary”的选项（具体记不清了），然后选择相应的文件夹，把有源码的文件夹的地址放上就OK了，笔者的文件夹为E:\Eclipse adt\adt\sdk\platforms\android-19-，就是我们要看源码时配置的地址。这时候，我们就很困惑了，配源码时不是已经配置过一次了吗，为什么还要在配一次，原因正如一位网友所说，因为“它变态”！（Annoying for hours）</w:t>
+      </w:r>
+    </w:p>
+    <w:p>
+      <w:pPr>
+        <w:rPr>
+          <w:rFonts w:hint="eastAsia"/>
+          <w:lang w:val="en-US" w:eastAsia="zh-CN"/>
+        </w:rPr>
+      </w:pPr>
       <w:bookmarkStart w:id="0" w:name="_GoBack"/>
       <w:bookmarkEnd w:id="0"/>
-      <w:r>
-        <w:rPr>
-          <w:rFonts w:hint="eastAsia"/>
-          <w:lang w:val="en-US" w:eastAsia="zh-CN"/>
-        </w:rPr>
-        <w:t>选项（具体记不清了），然后选择相应的文件夹，把有源码的文件夹的地址放上就OK了，笔者的文件夹为E:\Eclipse adt\adt\sdk\platforms\android-19-，就是我们要看源码时配置的地址。这时候，我们就很困惑了，配源码时不是已经配置过一次了吗，为什么还要在配一次，原因正如一位网友所说，因为“它变态”！（Annoying for hours）</w:t>
+    </w:p>
+    <w:p>
+      <w:pPr>
+        <w:rPr>
+          <w:rFonts w:hint="eastAsia"/>
+          <w:lang w:val="en-US" w:eastAsia="zh-CN"/>
+        </w:rPr>
+      </w:pPr>
+    </w:p>
+    <w:p>
+      <w:pPr>
+        <w:rPr>
+          <w:rFonts w:hint="eastAsia"/>
+          <w:lang w:val="en-US" w:eastAsia="zh-CN"/>
+        </w:rPr>
+      </w:pPr>
+      <w:r>
+        <w:rPr>
+          <w:rFonts w:hint="eastAsia"/>
+          <w:lang w:val="en-US" w:eastAsia="zh-CN"/>
+        </w:rPr>
+        <w:t>2016-7-29</w:t>
+      </w:r>
+    </w:p>
+    <w:p>
+      <w:pPr>
+        <w:pStyle w:val="3"/>
+        <w:rPr>
+          <w:rFonts w:hint="eastAsia"/>
+          <w:lang w:val="en-US" w:eastAsia="zh-CN"/>
+        </w:rPr>
+      </w:pPr>
+      <w:r>
+        <w:rPr>
+          <w:rFonts w:hint="eastAsia"/>
+          <w:lang w:val="en-US" w:eastAsia="zh-CN"/>
+        </w:rPr>
+        <w:t>Eclipse连上真机logcat中出现很多信息</w:t>
+      </w:r>
+    </w:p>
+    <w:p>
+      <w:pPr>
+        <w:rPr>
+          <w:rFonts w:hint="eastAsia"/>
+          <w:lang w:val="en-US" w:eastAsia="zh-CN"/>
+        </w:rPr>
+      </w:pPr>
+      <w:r>
+        <w:rPr>
+          <w:rFonts w:hint="eastAsia"/>
+          <w:lang w:val="en-US" w:eastAsia="zh-CN"/>
+        </w:rPr>
+        <w:t>大部分都是手机中其他应用或者手机状态的信息，但很多时候无关信息太多会妨碍我们查看调试程序的信息，解决方法如下：</w:t>
+      </w:r>
+    </w:p>
+    <w:p>
+      <w:pPr>
+        <w:rPr>
+          <w:rFonts w:hint="eastAsia"/>
+          <w:lang w:val="en-US" w:eastAsia="zh-CN"/>
+        </w:rPr>
+      </w:pPr>
+      <w:r>
+        <w:rPr>
+          <w:rFonts w:hint="eastAsia"/>
+          <w:lang w:val="en-US" w:eastAsia="zh-CN"/>
+        </w:rPr>
+        <w:t>方法A.</w:t>
+      </w:r>
+    </w:p>
+    <w:p>
+      <w:pPr>
+        <w:rPr>
+          <w:rFonts w:hint="eastAsia"/>
+          <w:lang w:val="en-US" w:eastAsia="zh-CN"/>
+        </w:rPr>
+      </w:pPr>
+      <w:r>
+        <w:rPr>
+          <w:rFonts w:hint="eastAsia"/>
+          <w:lang w:val="en-US" w:eastAsia="zh-CN"/>
+        </w:rPr>
+        <w:t>logcat窗口上方有个搜索栏，可以用关键字搜索想要查看的相关信息，但是当信息太多时候，也是不好用（不推荐）；</w:t>
+      </w:r>
+    </w:p>
+    <w:p>
+      <w:pPr>
+        <w:rPr>
+          <w:rFonts w:hint="eastAsia"/>
+          <w:lang w:val="en-US" w:eastAsia="zh-CN"/>
+        </w:rPr>
+      </w:pPr>
+      <w:r>
+        <w:drawing>
+          <wp:inline distT="0" distB="0" distL="114300" distR="114300">
+            <wp:extent cx="5271770" cy="990600"/>
+            <wp:effectExtent l="0" t="0" r="5080" b="0"/>
+            <wp:docPr id="2" name="图片 1"/>
+            <wp:cNvGraphicFramePr>
+              <a:graphicFrameLocks xmlns:a="http://schemas.openxmlformats.org/drawingml/2006/main" noChangeAspect="1"/>
+            </wp:cNvGraphicFramePr>
+            <a:graphic xmlns:a="http://schemas.openxmlformats.org/drawingml/2006/main">
+              <a:graphicData uri="http://schemas.openxmlformats.org/drawingml/2006/picture">
+                <pic:pic xmlns:pic="http://schemas.openxmlformats.org/drawingml/2006/picture">
+                  <pic:nvPicPr>
+                    <pic:cNvPr id="2" name="图片 1"/>
+                    <pic:cNvPicPr>
+                      <a:picLocks noChangeAspect="1"/>
+                    </pic:cNvPicPr>
+                  </pic:nvPicPr>
+                  <pic:blipFill>
+                    <a:blip r:embed="rId5"/>
+                    <a:stretch>
+                      <a:fillRect/>
+                    </a:stretch>
+                  </pic:blipFill>
+                  <pic:spPr>
+                    <a:xfrm>
+                      <a:off x="0" y="0"/>
+                      <a:ext cx="5271770" cy="990600"/>
+                    </a:xfrm>
+                    <a:prstGeom prst="rect">
+                      <a:avLst/>
+                    </a:prstGeom>
+                    <a:noFill/>
+                    <a:ln w="9525">
+                      <a:noFill/>
+                    </a:ln>
+                  </pic:spPr>
+                </pic:pic>
+              </a:graphicData>
+            </a:graphic>
+          </wp:inline>
+        </w:drawing>
+      </w:r>
+    </w:p>
+    <w:p>
+      <w:pPr>
+        <w:rPr>
+          <w:rFonts w:hint="eastAsia"/>
+          <w:lang w:val="en-US" w:eastAsia="zh-CN"/>
+        </w:rPr>
+      </w:pPr>
+      <w:r>
+        <w:rPr>
+          <w:rFonts w:hint="eastAsia"/>
+          <w:lang w:val="en-US" w:eastAsia="zh-CN"/>
+        </w:rPr>
+        <w:t>方法B.</w:t>
+      </w:r>
+    </w:p>
+    <w:p>
+      <w:pPr>
+        <w:rPr>
+          <w:rFonts w:hint="eastAsia"/>
+          <w:lang w:val="en-US" w:eastAsia="zh-CN"/>
+        </w:rPr>
+      </w:pPr>
+      <w:r>
+        <w:rPr>
+          <w:rFonts w:hint="eastAsia"/>
+          <w:lang w:val="en-US" w:eastAsia="zh-CN"/>
+        </w:rPr>
+        <w:t>点击左侧绿色“+”按钮，出现：</w:t>
+      </w:r>
+    </w:p>
+    <w:p>
+      <w:pPr/>
+      <w:r>
+        <w:drawing>
+          <wp:inline distT="0" distB="0" distL="114300" distR="114300">
+            <wp:extent cx="5066665" cy="4333240"/>
+            <wp:effectExtent l="0" t="0" r="635" b="10160"/>
+            <wp:docPr id="4" name="图片 3"/>
+            <wp:cNvGraphicFramePr>
+              <a:graphicFrameLocks xmlns:a="http://schemas.openxmlformats.org/drawingml/2006/main" noChangeAspect="1"/>
+            </wp:cNvGraphicFramePr>
+            <a:graphic xmlns:a="http://schemas.openxmlformats.org/drawingml/2006/main">
+              <a:graphicData uri="http://schemas.openxmlformats.org/drawingml/2006/picture">
+                <pic:pic xmlns:pic="http://schemas.openxmlformats.org/drawingml/2006/picture">
+                  <pic:nvPicPr>
+                    <pic:cNvPr id="4" name="图片 3"/>
+                    <pic:cNvPicPr>
+                      <a:picLocks noChangeAspect="1"/>
+                    </pic:cNvPicPr>
+                  </pic:nvPicPr>
+                  <pic:blipFill>
+                    <a:blip r:embed="rId6"/>
+                    <a:stretch>
+                      <a:fillRect/>
+                    </a:stretch>
+                  </pic:blipFill>
+                  <pic:spPr>
+                    <a:xfrm>
+                      <a:off x="0" y="0"/>
+                      <a:ext cx="5066665" cy="4333240"/>
+                    </a:xfrm>
+                    <a:prstGeom prst="rect">
+                      <a:avLst/>
+                    </a:prstGeom>
+                    <a:noFill/>
+                    <a:ln w="9525">
+                      <a:noFill/>
+                    </a:ln>
+                  </pic:spPr>
+                </pic:pic>
+              </a:graphicData>
+            </a:graphic>
+          </wp:inline>
+        </w:drawing>
+      </w:r>
+    </w:p>
+    <w:p>
+      <w:pPr>
+        <w:rPr>
+          <w:rFonts w:hint="eastAsia"/>
+          <w:lang w:val="en-US" w:eastAsia="zh-CN"/>
+        </w:rPr>
+      </w:pPr>
+      <w:r>
+        <w:rPr>
+          <w:rFonts w:hint="eastAsia"/>
+          <w:lang w:eastAsia="zh-CN"/>
+        </w:rPr>
+        <w:t>其中，</w:t>
+      </w:r>
+      <w:r>
+        <w:rPr>
+          <w:rFonts w:hint="eastAsia"/>
+          <w:lang w:val="en-US" w:eastAsia="zh-CN"/>
+        </w:rPr>
+        <w:t>Filter Name（绿框）随便填，by Application Name（红框）中的信息填写manifest.xml文件中的package中的信息，这样，在logcat中就只会显示和你本项目有关的信息了。</w:t>
+      </w:r>
+    </w:p>
+    <w:p>
+      <w:pPr>
+        <w:rPr>
+          <w:rFonts w:hint="eastAsia"/>
+          <w:lang w:val="en-US" w:eastAsia="zh-CN"/>
+        </w:rPr>
+      </w:pPr>
+    </w:p>
+    <w:p>
+      <w:pPr>
+        <w:rPr>
+          <w:rFonts w:hint="eastAsia"/>
+          <w:lang w:val="en-US" w:eastAsia="zh-CN"/>
+        </w:rPr>
+      </w:pPr>
+    </w:p>
+    <w:p>
+      <w:pPr>
+        <w:rPr>
+          <w:rFonts w:hint="eastAsia"/>
+          <w:lang w:val="en-US" w:eastAsia="zh-CN"/>
+        </w:rPr>
+      </w:pPr>
+    </w:p>
+    <w:p>
+      <w:pPr>
+        <w:pStyle w:val="3"/>
+        <w:rPr>
+          <w:rFonts w:hint="eastAsia"/>
+          <w:lang w:val="en-US" w:eastAsia="zh-CN"/>
+        </w:rPr>
+      </w:pPr>
+      <w:r>
+        <w:rPr>
+          <w:rFonts w:hint="eastAsia"/>
+          <w:lang w:val="en-US" w:eastAsia="zh-CN"/>
+        </w:rPr>
+        <w:t>连上真机后LogCat不显示日志的问题</w:t>
+      </w:r>
+    </w:p>
+    <w:p>
+      <w:pPr>
+        <w:rPr>
+          <w:rFonts w:hint="eastAsia" w:eastAsiaTheme="minorEastAsia"/>
+          <w:lang w:val="en-US" w:eastAsia="zh-CN"/>
+        </w:rPr>
+      </w:pPr>
+      <w:r>
+        <w:rPr>
+          <w:rFonts w:hint="eastAsia" w:eastAsiaTheme="minorEastAsia"/>
+          <w:lang w:val="en-US" w:eastAsia="zh-CN"/>
+        </w:rPr>
+        <w:t xml:space="preserve">有时候在Eclipse打开后，将真实的Android设备通过USB线连接到电脑，并不会在LogCat中看到有日志输入。 </w:t>
+      </w:r>
+    </w:p>
+    <w:p>
+      <w:pPr>
+        <w:rPr>
+          <w:rFonts w:hint="eastAsia" w:eastAsiaTheme="minorEastAsia"/>
+          <w:lang w:val="en-US" w:eastAsia="zh-CN"/>
+        </w:rPr>
+      </w:pPr>
+      <w:r>
+        <w:rPr>
+          <w:rFonts w:hint="eastAsia" w:eastAsiaTheme="minorEastAsia"/>
+          <w:lang w:val="en-US" w:eastAsia="zh-CN"/>
+        </w:rPr>
+        <w:t xml:space="preserve">这可能是因为电脑中还安装了其它手机工具程序，占用了运行ADB（Android 调试桥）服务所需的端口，导致不能通过ADB连接到Android设备，进而导致没有日志输出。 </w:t>
+      </w:r>
+    </w:p>
+    <w:p>
+      <w:pPr>
+        <w:rPr>
+          <w:rFonts w:hint="eastAsia" w:eastAsiaTheme="minorEastAsia"/>
+          <w:lang w:val="en-US" w:eastAsia="zh-CN"/>
+        </w:rPr>
+      </w:pPr>
+      <w:r>
+        <w:rPr>
+          <w:rFonts w:hint="eastAsia" w:eastAsiaTheme="minorEastAsia"/>
+          <w:lang w:val="en-US" w:eastAsia="zh-CN"/>
+        </w:rPr>
+        <w:t xml:space="preserve">可以用下面的步骤解决该问题： </w:t>
+      </w:r>
+    </w:p>
+    <w:p>
+      <w:pPr>
+        <w:rPr>
+          <w:rFonts w:hint="eastAsia" w:eastAsiaTheme="minorEastAsia"/>
+          <w:lang w:val="en-US" w:eastAsia="zh-CN"/>
+        </w:rPr>
+      </w:pPr>
+      <w:r>
+        <w:rPr>
+          <w:rFonts w:hint="eastAsia" w:eastAsiaTheme="minorEastAsia"/>
+          <w:lang w:val="en-US" w:eastAsia="zh-CN"/>
+        </w:rPr>
+        <w:t xml:space="preserve">1.关闭Eclipse； </w:t>
+      </w:r>
+    </w:p>
+    <w:p>
+      <w:pPr>
+        <w:rPr>
+          <w:rFonts w:hint="eastAsia" w:eastAsiaTheme="minorEastAsia"/>
+          <w:lang w:val="en-US" w:eastAsia="zh-CN"/>
+        </w:rPr>
+      </w:pPr>
+      <w:r>
+        <w:rPr>
+          <w:rFonts w:hint="eastAsia" w:eastAsiaTheme="minorEastAsia"/>
+          <w:lang w:val="en-US" w:eastAsia="zh-CN"/>
+        </w:rPr>
+        <w:t xml:space="preserve">2.打开操作系统命令行工具，使用cd命令切换到Android SDK的bin目录，输入adb nodaemon server，查看adb服务所使用的接口是否被占用，如果占用，给出的提示会显示占用的端口，一般是 5037； </w:t>
+      </w:r>
+    </w:p>
+    <w:p>
+      <w:pPr>
+        <w:rPr>
+          <w:rFonts w:hint="eastAsia" w:eastAsiaTheme="minorEastAsia"/>
+          <w:lang w:val="en-US" w:eastAsia="zh-CN"/>
+        </w:rPr>
+      </w:pPr>
+      <w:r>
+        <w:rPr>
+          <w:rFonts w:hint="eastAsia" w:eastAsiaTheme="minorEastAsia"/>
+          <w:lang w:val="en-US" w:eastAsia="zh-CN"/>
+        </w:rPr>
+        <w:t xml:space="preserve">3.继续在命令行工具中输入命令 netstat -ano | findstr 5037， 查看占用了该端口的进程信息，假设得到占用该端口的进程号为 xxx； </w:t>
+      </w:r>
+    </w:p>
+    <w:p>
+      <w:pPr>
+        <w:rPr>
+          <w:rFonts w:hint="eastAsia" w:eastAsiaTheme="minorEastAsia"/>
+          <w:lang w:val="en-US" w:eastAsia="zh-CN"/>
+        </w:rPr>
+      </w:pPr>
+      <w:r>
+        <w:rPr>
+          <w:rFonts w:hint="eastAsia" w:eastAsiaTheme="minorEastAsia"/>
+          <w:lang w:val="en-US" w:eastAsia="zh-CN"/>
+        </w:rPr>
+        <w:t xml:space="preserve">4.继续在命令行工具中输入命令 taskkill /F /PID xxx，杀掉这个进程； </w:t>
+      </w:r>
+    </w:p>
+    <w:p>
+      <w:pPr>
+        <w:rPr>
+          <w:rFonts w:hint="eastAsia" w:eastAsiaTheme="minorEastAsia"/>
+          <w:lang w:val="en-US" w:eastAsia="zh-CN"/>
+        </w:rPr>
+      </w:pPr>
+      <w:r>
+        <w:rPr>
+          <w:rFonts w:hint="eastAsia" w:eastAsiaTheme="minorEastAsia"/>
+          <w:lang w:val="en-US" w:eastAsia="zh-CN"/>
+        </w:rPr>
+        <w:t xml:space="preserve">5.重新启动Eclipse。 </w:t>
+      </w:r>
+    </w:p>
+    <w:p>
+      <w:pPr>
+        <w:rPr>
+          <w:rFonts w:hint="eastAsia" w:eastAsiaTheme="minorEastAsia"/>
+          <w:lang w:val="en-US" w:eastAsia="zh-CN"/>
+        </w:rPr>
+      </w:pPr>
+      <w:r>
+        <w:rPr>
+          <w:rFonts w:hint="eastAsia"/>
+          <w:b/>
+          <w:bCs/>
+          <w:i/>
+          <w:iCs/>
+          <w:lang w:val="en-US" w:eastAsia="zh-CN"/>
+        </w:rPr>
+        <w:t xml:space="preserve">Tips： </w:t>
+      </w:r>
+      <w:r>
+        <w:rPr>
+          <w:rFonts w:hint="eastAsia" w:eastAsiaTheme="minorEastAsia"/>
+          <w:lang w:val="en-US" w:eastAsia="zh-CN"/>
+        </w:rPr>
+        <w:t xml:space="preserve">Android调试桥（ADB）是一个客户端-服务器应用程序，可以通过它来连接到任何Android设备（真实设备或者虚拟机）。 </w:t>
       </w:r>
     </w:p>
     <w:sectPr>

</xml_diff>